<commit_message>
Fixed issue with adding and deleting charges.
</commit_message>
<xml_diff>
--- a/resources/Saved/1_Traffic Judgment Entry.docx
+++ b/resources/Saved/1_Traffic Judgment Entry.docx
@@ -331,7 +331,7 @@
           <w:sz w:val="20"/>
           <w:szCs w:val="20"/>
         </w:rPr>
-        <w:t xml:space="preserve">t</w:t>
+        <w:t xml:space="preserve">j</w:t>
       </w:r>
       <w:bookmarkStart w:id="0" w:name="_GoBack"/>
       <w:bookmarkEnd w:id="0"/>
@@ -341,7 +341,7 @@
           <w:sz w:val="20"/>
           <w:szCs w:val="20"/>
         </w:rPr>
-        <w:t xml:space="preserve">2</w:t>
+        <w:t xml:space="preserve">k</w:t>
       </w:r>
       <w:r>
         <w:rPr>
@@ -735,7 +735,7 @@
                 <w:sz w:val="20"/>
                 <w:szCs w:val="20"/>
               </w:rPr>
-              <w:t xml:space="preserve">Speeding &gt; 25 mph </w:t>
+              <w:t xml:space="preserve">Wilful/Wanton Operation</w:t>
             </w:r>
           </w:p>
         </w:tc>
@@ -773,7 +773,7 @@
                 <w:sz w:val="20"/>
                 <w:szCs w:val="20"/>
               </w:rPr>
-              <w:t xml:space="preserve">Speeding &gt; 25 mph </w:t>
+              <w:t xml:space="preserve">Speed</w:t>
             </w:r>
           </w:p>
         </w:tc>
@@ -811,7 +811,7 @@
                 <w:sz w:val="20"/>
                 <w:szCs w:val="20"/>
               </w:rPr>
-              <w:t xml:space="preserve">Speeding &gt; 25 mph </w:t>
+              <w:t xml:space="preserve">Driving in Marked Lanes</w:t>
             </w:r>
           </w:p>
         </w:tc>
@@ -892,7 +892,7 @@
                 <w:sz w:val="20"/>
                 <w:szCs w:val="20"/>
               </w:rPr>
-              <w:t xml:space="preserve">4511.21(B)(2)</w:t>
+              <w:t xml:space="preserve">4511.20</w:t>
             </w:r>
           </w:p>
         </w:tc>
@@ -930,7 +930,7 @@
                 <w:sz w:val="20"/>
                 <w:szCs w:val="20"/>
               </w:rPr>
-              <w:t xml:space="preserve">4511.21(B)(2)</w:t>
+              <w:t xml:space="preserve">4511.21</w:t>
             </w:r>
           </w:p>
         </w:tc>
@@ -968,7 +968,7 @@
                 <w:sz w:val="20"/>
                 <w:szCs w:val="20"/>
               </w:rPr>
-              <w:t xml:space="preserve">4511.21(B)(2)</w:t>
+              <w:t xml:space="preserve">4511.33</w:t>
             </w:r>
           </w:p>
         </w:tc>
@@ -1206,7 +1206,7 @@
                 <w:sz w:val="20"/>
                 <w:szCs w:val="20"/>
               </w:rPr>
-              <w:t xml:space="preserve">No Contest</w:t>
+              <w:t xml:space="preserve">Guilty</w:t>
             </w:r>
           </w:p>
         </w:tc>
@@ -1244,7 +1244,7 @@
                 <w:sz w:val="20"/>
                 <w:szCs w:val="20"/>
               </w:rPr>
-              <w:t xml:space="preserve">No Contest</w:t>
+              <w:t xml:space="preserve">Guilty</w:t>
             </w:r>
           </w:p>
         </w:tc>
@@ -1363,7 +1363,7 @@
                 <w:sz w:val="20"/>
                 <w:szCs w:val="20"/>
               </w:rPr>
-              <w:t xml:space="preserve">Not Guilty</w:t>
+              <w:t xml:space="preserve">Guilty</w:t>
             </w:r>
           </w:p>
         </w:tc>
@@ -1401,7 +1401,7 @@
                 <w:sz w:val="20"/>
                 <w:szCs w:val="20"/>
               </w:rPr>
-              <w:t xml:space="preserve">Not Guilty</w:t>
+              <w:t xml:space="preserve">Guilty</w:t>
             </w:r>
           </w:p>
         </w:tc>
@@ -1439,7 +1439,7 @@
                 <w:sz w:val="20"/>
                 <w:szCs w:val="20"/>
               </w:rPr>
-              <w:t xml:space="preserve">Not Guilty</w:t>
+              <w:t xml:space="preserve">Guilty</w:t>
             </w:r>
           </w:p>
         </w:tc>
@@ -1520,7 +1520,7 @@
                 <w:sz w:val="20"/>
                 <w:szCs w:val="20"/>
               </w:rPr>
-              <w:t xml:space="preserve">50</w:t>
+              <w:t xml:space="preserve">1252</w:t>
             </w:r>
           </w:p>
         </w:tc>
@@ -1558,7 +1558,7 @@
                 <w:sz w:val="20"/>
                 <w:szCs w:val="20"/>
               </w:rPr>
-              <w:t xml:space="preserve">50</w:t>
+              <w:t xml:space="preserve">25</w:t>
             </w:r>
           </w:p>
         </w:tc>
@@ -1596,7 +1596,7 @@
                 <w:sz w:val="20"/>
                 <w:szCs w:val="20"/>
               </w:rPr>
-              <w:t xml:space="preserve">50</w:t>
+              <w:t xml:space="preserve">25</w:t>
             </w:r>
           </w:p>
         </w:tc>
@@ -1717,7 +1717,7 @@
                 <w:szCs w:val="20"/>
               </w:rPr>
               <w:lastRenderedPageBreak/>
-              <w:t xml:space="preserve">25</w:t>
+              <w:t xml:space="preserve">0</w:t>
             </w:r>
           </w:p>
         </w:tc>
@@ -1838,6 +1838,44 @@
                 <w:sz w:val="20"/>
                 <w:szCs w:val="20"/>
               </w:rPr>
+              <w:t xml:space="preserve">Yes</w:t>
+            </w:r>
+          </w:p>
+        </w:tc>
+        <w:tc>
+          <w:tcPr>
+            <w:tcW w:w="3289" w:type="dxa"/>
+          </w:tcPr>
+          <w:p>
+            <w:pPr>
+              <w:tabs>
+                <w:tab w:val="left" w:pos="-1080"/>
+                <w:tab w:val="left" w:pos="-720"/>
+                <w:tab w:val="left" w:pos="0"/>
+                <w:tab w:val="left" w:pos="720"/>
+                <w:tab w:val="left" w:pos="1440"/>
+                <w:tab w:val="left" w:pos="2160"/>
+                <w:tab w:val="left" w:pos="2880"/>
+                <w:tab w:val="left" w:pos="3600"/>
+                <w:tab w:val="left" w:pos="4320"/>
+                <w:tab w:val="left" w:pos="4680"/>
+              </w:tabs>
+              <w:rPr>
+                <w:rFonts w:ascii="Palatino Linotype" w:hAnsi="Palatino Linotype"/>
+                <w:b/>
+                <w:bCs/>
+                <w:sz w:val="20"/>
+                <w:szCs w:val="20"/>
+              </w:rPr>
+            </w:pPr>
+            <w:r>
+              <w:rPr>
+                <w:rFonts w:ascii="Palatino Linotype" w:hAnsi="Palatino Linotype"/>
+                <w:b/>
+                <w:bCs/>
+                <w:sz w:val="20"/>
+                <w:szCs w:val="20"/>
+              </w:rPr>
               <w:t xml:space="preserve">No</w:t>
             </w:r>
           </w:p>
@@ -1880,44 +1918,6 @@
             </w:r>
           </w:p>
         </w:tc>
-        <w:tc>
-          <w:tcPr>
-            <w:tcW w:w="3289" w:type="dxa"/>
-          </w:tcPr>
-          <w:p>
-            <w:pPr>
-              <w:tabs>
-                <w:tab w:val="left" w:pos="-1080"/>
-                <w:tab w:val="left" w:pos="-720"/>
-                <w:tab w:val="left" w:pos="0"/>
-                <w:tab w:val="left" w:pos="720"/>
-                <w:tab w:val="left" w:pos="1440"/>
-                <w:tab w:val="left" w:pos="2160"/>
-                <w:tab w:val="left" w:pos="2880"/>
-                <w:tab w:val="left" w:pos="3600"/>
-                <w:tab w:val="left" w:pos="4320"/>
-                <w:tab w:val="left" w:pos="4680"/>
-              </w:tabs>
-              <w:rPr>
-                <w:rFonts w:ascii="Palatino Linotype" w:hAnsi="Palatino Linotype"/>
-                <w:b/>
-                <w:bCs/>
-                <w:sz w:val="20"/>
-                <w:szCs w:val="20"/>
-              </w:rPr>
-            </w:pPr>
-            <w:r>
-              <w:rPr>
-                <w:rFonts w:ascii="Palatino Linotype" w:hAnsi="Palatino Linotype"/>
-                <w:b/>
-                <w:bCs/>
-                <w:sz w:val="20"/>
-                <w:szCs w:val="20"/>
-              </w:rPr>
-              <w:t xml:space="preserve">No</w:t>
-            </w:r>
-          </w:p>
-        </w:tc>
       </w:tr>
     </w:tbl>
     <w:p>
@@ -2742,7 +2742,7 @@
           <w:sz w:val="20"/>
           <w:szCs w:val="20"/>
         </w:rPr>
-        <w:t xml:space="preserve">t2</w:t>
+        <w:t xml:space="preserve">jk</w:t>
       </w:r>
     </w:p>
     <w:p>

</xml_diff>